<commit_message>
Modifications and additions related to polishing the active trap ebullition results and incorporating them into the ANN gapfilling.
</commit_message>
<xml_diff>
--- a/output/activeTrapFluxes.docx
+++ b/output/activeTrapFluxes.docx
@@ -271,8 +271,6 @@
       <w:r>
         <w:t xml:space="preserve">Fixed it. Top plot wasn’t using pi in the equation for funnel cross-sectional area, so over-estimated volumetric ebullition by a factor of 3. </w:t>
       </w:r>
-      <w:bookmarkStart w:id="0" w:name="_GoBack"/>
-      <w:bookmarkEnd w:id="0"/>
     </w:p>
     <w:p>
       <w:r>
@@ -702,6 +700,248 @@
             </a:graphic>
           </wp:inline>
         </w:drawing>
+      </w:r>
+    </w:p>
+    <w:p>
+      <w:r>
+        <w:br w:type="page"/>
+      </w:r>
+    </w:p>
+    <w:p>
+      <w:r>
+        <w:rPr>
+          <w:noProof/>
+        </w:rPr>
+        <w:lastRenderedPageBreak/>
+        <w:drawing>
+          <wp:inline distT="0" distB="0" distL="0" distR="0" wp14:anchorId="05648C3A" wp14:editId="6ADF5B8A">
+            <wp:extent cx="5095238" cy="3961905"/>
+            <wp:effectExtent l="0" t="0" r="0" b="635"/>
+            <wp:docPr id="3" name="Picture 3"/>
+            <wp:cNvGraphicFramePr>
+              <a:graphicFrameLocks xmlns:a="http://schemas.openxmlformats.org/drawingml/2006/main" noChangeAspect="1"/>
+            </wp:cNvGraphicFramePr>
+            <a:graphic xmlns:a="http://schemas.openxmlformats.org/drawingml/2006/main">
+              <a:graphicData uri="http://schemas.openxmlformats.org/drawingml/2006/picture">
+                <pic:pic xmlns:pic="http://schemas.openxmlformats.org/drawingml/2006/picture">
+                  <pic:nvPicPr>
+                    <pic:cNvPr id="1" name=""/>
+                    <pic:cNvPicPr/>
+                  </pic:nvPicPr>
+                  <pic:blipFill>
+                    <a:blip r:embed="rId14"/>
+                    <a:stretch>
+                      <a:fillRect/>
+                    </a:stretch>
+                  </pic:blipFill>
+                  <pic:spPr>
+                    <a:xfrm>
+                      <a:off x="0" y="0"/>
+                      <a:ext cx="5095238" cy="3961905"/>
+                    </a:xfrm>
+                    <a:prstGeom prst="rect">
+                      <a:avLst/>
+                    </a:prstGeom>
+                  </pic:spPr>
+                </pic:pic>
+              </a:graphicData>
+            </a:graphic>
+          </wp:inline>
+        </w:drawing>
+      </w:r>
+    </w:p>
+    <w:p>
+      <w:r>
+        <w:rPr>
+          <w:noProof/>
+        </w:rPr>
+        <w:drawing>
+          <wp:inline distT="0" distB="0" distL="0" distR="0" wp14:anchorId="30B1453A" wp14:editId="1BB98176">
+            <wp:extent cx="5943600" cy="3085465"/>
+            <wp:effectExtent l="0" t="0" r="0" b="635"/>
+            <wp:docPr id="15" name="Picture 15"/>
+            <wp:cNvGraphicFramePr>
+              <a:graphicFrameLocks xmlns:a="http://schemas.openxmlformats.org/drawingml/2006/main" noChangeAspect="1"/>
+            </wp:cNvGraphicFramePr>
+            <a:graphic xmlns:a="http://schemas.openxmlformats.org/drawingml/2006/main">
+              <a:graphicData uri="http://schemas.openxmlformats.org/drawingml/2006/picture">
+                <pic:pic xmlns:pic="http://schemas.openxmlformats.org/drawingml/2006/picture">
+                  <pic:nvPicPr>
+                    <pic:cNvPr id="1" name=""/>
+                    <pic:cNvPicPr/>
+                  </pic:nvPicPr>
+                  <pic:blipFill>
+                    <a:blip r:embed="rId15"/>
+                    <a:stretch>
+                      <a:fillRect/>
+                    </a:stretch>
+                  </pic:blipFill>
+                  <pic:spPr>
+                    <a:xfrm>
+                      <a:off x="0" y="0"/>
+                      <a:ext cx="5943600" cy="3085465"/>
+                    </a:xfrm>
+                    <a:prstGeom prst="rect">
+                      <a:avLst/>
+                    </a:prstGeom>
+                  </pic:spPr>
+                </pic:pic>
+              </a:graphicData>
+            </a:graphic>
+          </wp:inline>
+        </w:drawing>
+      </w:r>
+    </w:p>
+    <w:p>
+      <w:r>
+        <w:rPr>
+          <w:noProof/>
+        </w:rPr>
+        <w:lastRenderedPageBreak/>
+        <w:drawing>
+          <wp:inline distT="0" distB="0" distL="0" distR="0" wp14:anchorId="41463AD4" wp14:editId="0CB72F22">
+            <wp:extent cx="5209524" cy="2419048"/>
+            <wp:effectExtent l="0" t="0" r="0" b="635"/>
+            <wp:docPr id="13" name="Picture 13"/>
+            <wp:cNvGraphicFramePr>
+              <a:graphicFrameLocks xmlns:a="http://schemas.openxmlformats.org/drawingml/2006/main" noChangeAspect="1"/>
+            </wp:cNvGraphicFramePr>
+            <a:graphic xmlns:a="http://schemas.openxmlformats.org/drawingml/2006/main">
+              <a:graphicData uri="http://schemas.openxmlformats.org/drawingml/2006/picture">
+                <pic:pic xmlns:pic="http://schemas.openxmlformats.org/drawingml/2006/picture">
+                  <pic:nvPicPr>
+                    <pic:cNvPr id="1" name=""/>
+                    <pic:cNvPicPr/>
+                  </pic:nvPicPr>
+                  <pic:blipFill>
+                    <a:blip r:embed="rId16"/>
+                    <a:stretch>
+                      <a:fillRect/>
+                    </a:stretch>
+                  </pic:blipFill>
+                  <pic:spPr>
+                    <a:xfrm>
+                      <a:off x="0" y="0"/>
+                      <a:ext cx="5209524" cy="2419048"/>
+                    </a:xfrm>
+                    <a:prstGeom prst="rect">
+                      <a:avLst/>
+                    </a:prstGeom>
+                  </pic:spPr>
+                </pic:pic>
+              </a:graphicData>
+            </a:graphic>
+          </wp:inline>
+        </w:drawing>
+      </w:r>
+    </w:p>
+    <w:p>
+      <w:r>
+        <w:rPr>
+          <w:noProof/>
+        </w:rPr>
+        <w:drawing>
+          <wp:inline distT="0" distB="0" distL="0" distR="0" wp14:anchorId="6F995D5D" wp14:editId="6CF84140">
+            <wp:extent cx="5943600" cy="3112135"/>
+            <wp:effectExtent l="0" t="0" r="0" b="0"/>
+            <wp:docPr id="14" name="Picture 14"/>
+            <wp:cNvGraphicFramePr>
+              <a:graphicFrameLocks xmlns:a="http://schemas.openxmlformats.org/drawingml/2006/main" noChangeAspect="1"/>
+            </wp:cNvGraphicFramePr>
+            <a:graphic xmlns:a="http://schemas.openxmlformats.org/drawingml/2006/main">
+              <a:graphicData uri="http://schemas.openxmlformats.org/drawingml/2006/picture">
+                <pic:pic xmlns:pic="http://schemas.openxmlformats.org/drawingml/2006/picture">
+                  <pic:nvPicPr>
+                    <pic:cNvPr id="1" name=""/>
+                    <pic:cNvPicPr/>
+                  </pic:nvPicPr>
+                  <pic:blipFill>
+                    <a:blip r:embed="rId17"/>
+                    <a:stretch>
+                      <a:fillRect/>
+                    </a:stretch>
+                  </pic:blipFill>
+                  <pic:spPr>
+                    <a:xfrm>
+                      <a:off x="0" y="0"/>
+                      <a:ext cx="5943600" cy="3112135"/>
+                    </a:xfrm>
+                    <a:prstGeom prst="rect">
+                      <a:avLst/>
+                    </a:prstGeom>
+                  </pic:spPr>
+                </pic:pic>
+              </a:graphicData>
+            </a:graphic>
+          </wp:inline>
+        </w:drawing>
+      </w:r>
+    </w:p>
+    <w:p>
+      <w:r>
+        <w:rPr>
+          <w:noProof/>
+        </w:rPr>
+        <w:lastRenderedPageBreak/>
+        <w:drawing>
+          <wp:inline distT="0" distB="0" distL="0" distR="0" wp14:anchorId="1B35C8DA" wp14:editId="0C9D2905">
+            <wp:extent cx="5943600" cy="3806190"/>
+            <wp:effectExtent l="0" t="0" r="0" b="3810"/>
+            <wp:docPr id="4" name="Picture 4"/>
+            <wp:cNvGraphicFramePr>
+              <a:graphicFrameLocks xmlns:a="http://schemas.openxmlformats.org/drawingml/2006/main" noChangeAspect="1"/>
+            </wp:cNvGraphicFramePr>
+            <a:graphic xmlns:a="http://schemas.openxmlformats.org/drawingml/2006/main">
+              <a:graphicData uri="http://schemas.openxmlformats.org/drawingml/2006/picture">
+                <pic:pic xmlns:pic="http://schemas.openxmlformats.org/drawingml/2006/picture">
+                  <pic:nvPicPr>
+                    <pic:cNvPr id="1" name=""/>
+                    <pic:cNvPicPr/>
+                  </pic:nvPicPr>
+                  <pic:blipFill>
+                    <a:blip r:embed="rId18"/>
+                    <a:stretch>
+                      <a:fillRect/>
+                    </a:stretch>
+                  </pic:blipFill>
+                  <pic:spPr>
+                    <a:xfrm>
+                      <a:off x="0" y="0"/>
+                      <a:ext cx="5943600" cy="3806190"/>
+                    </a:xfrm>
+                    <a:prstGeom prst="rect">
+                      <a:avLst/>
+                    </a:prstGeom>
+                  </pic:spPr>
+                </pic:pic>
+              </a:graphicData>
+            </a:graphic>
+          </wp:inline>
+        </w:drawing>
+      </w:r>
+    </w:p>
+    <w:p/>
+    <w:p>
+      <w:bookmarkStart w:id="0" w:name="_GoBack"/>
+      <w:r>
+        <w:t>Deep Q10 = 20.16</w:t>
+      </w:r>
+    </w:p>
+    <w:p>
+      <w:r>
+        <w:t>Shallow Q10 = 31.93</w:t>
+      </w:r>
+    </w:p>
+    <w:bookmarkEnd w:id="0"/>
+    <w:p>
+      <w:r>
+        <w:br w:type="page"/>
+      </w:r>
+    </w:p>
+    <w:p>
+      <w:r>
+        <w:lastRenderedPageBreak/>
+        <w:t>sum</w:t>
       </w:r>
     </w:p>
     <w:sectPr>

</xml_diff>